<commit_message>
Update Definición del Proyecto.docx
</commit_message>
<xml_diff>
--- a/01-Definition/Definición del Proyecto.docx
+++ b/01-Definition/Definición del Proyecto.docx
@@ -557,7 +557,18 @@
           <w:sz w:val="24"/>
           <w:lang w:eastAsia="es-EC"/>
         </w:rPr>
-        <w:t>Adicionalmente el vendedor desea obtener la estadística para conocer el o los productos más vendidos.</w:t>
+        <w:t>Adicionalmente el vendedor desea obtener la estadística para conocer el o los productos</w:t>
+      </w:r>
+      <w:bookmarkStart w:id="0" w:name="_GoBack"/>
+      <w:bookmarkEnd w:id="0"/>
+      <w:r>
+        <w:rPr>
+          <w:rFonts w:ascii="Arial" w:hAnsi="Arial" w:cs="Arial"/>
+          <w:color w:val="000000"/>
+          <w:sz w:val="24"/>
+          <w:lang w:eastAsia="es-EC"/>
+        </w:rPr>
+        <w:t xml:space="preserve"> más vendidos.</w:t>
       </w:r>
     </w:p>
     <w:p>
@@ -595,771 +606,6 @@
           <w:lang w:eastAsia="es-EC"/>
         </w:rPr>
       </w:pPr>
-    </w:p>
-    <w:p>
-      <w:pPr>
-        <w:spacing w:after="0" w:line="360" w:lineRule="auto"/>
-        <w:jc w:val="both"/>
-        <w:rPr>
-          <w:rFonts w:ascii="Arial" w:hAnsi="Arial" w:cs="Arial"/>
-          <w:color w:val="000000"/>
-          <w:sz w:val="24"/>
-          <w:lang w:eastAsia="es-EC"/>
-        </w:rPr>
-      </w:pPr>
-    </w:p>
-    <w:p>
-      <w:pPr>
-        <w:spacing w:after="0" w:line="360" w:lineRule="auto"/>
-        <w:jc w:val="both"/>
-        <w:rPr>
-          <w:rFonts w:ascii="Arial" w:hAnsi="Arial" w:cs="Arial"/>
-          <w:color w:val="000000"/>
-          <w:sz w:val="24"/>
-          <w:lang w:eastAsia="es-EC"/>
-        </w:rPr>
-      </w:pPr>
-    </w:p>
-    <w:p>
-      <w:pPr>
-        <w:spacing w:after="0" w:line="360" w:lineRule="auto"/>
-        <w:jc w:val="both"/>
-        <w:rPr>
-          <w:rFonts w:ascii="Arial" w:hAnsi="Arial" w:cs="Arial"/>
-          <w:color w:val="000000"/>
-          <w:sz w:val="24"/>
-          <w:lang w:eastAsia="es-EC"/>
-        </w:rPr>
-      </w:pPr>
-    </w:p>
-    <w:p>
-      <w:pPr>
-        <w:spacing w:after="0" w:line="360" w:lineRule="auto"/>
-        <w:jc w:val="both"/>
-        <w:rPr>
-          <w:rFonts w:ascii="Arial" w:hAnsi="Arial" w:cs="Arial"/>
-          <w:color w:val="000000"/>
-          <w:sz w:val="24"/>
-          <w:lang w:eastAsia="es-EC"/>
-        </w:rPr>
-      </w:pPr>
-    </w:p>
-    <w:p>
-      <w:pPr>
-        <w:spacing w:after="0" w:line="360" w:lineRule="auto"/>
-        <w:jc w:val="both"/>
-        <w:rPr>
-          <w:rFonts w:ascii="Arial" w:hAnsi="Arial" w:cs="Arial"/>
-          <w:color w:val="000000"/>
-          <w:sz w:val="24"/>
-          <w:lang w:eastAsia="es-EC"/>
-        </w:rPr>
-      </w:pPr>
-    </w:p>
-    <w:p>
-      <w:pPr>
-        <w:spacing w:after="0" w:line="360" w:lineRule="auto"/>
-        <w:jc w:val="both"/>
-        <w:rPr>
-          <w:rFonts w:ascii="Arial" w:hAnsi="Arial" w:cs="Arial"/>
-          <w:color w:val="000000"/>
-          <w:sz w:val="24"/>
-          <w:lang w:eastAsia="es-EC"/>
-        </w:rPr>
-      </w:pPr>
-    </w:p>
-    <w:p>
-      <w:pPr>
-        <w:spacing w:after="0" w:line="360" w:lineRule="auto"/>
-        <w:jc w:val="both"/>
-        <w:rPr>
-          <w:rFonts w:ascii="Arial" w:hAnsi="Arial" w:cs="Arial"/>
-          <w:color w:val="000000"/>
-          <w:sz w:val="24"/>
-          <w:lang w:eastAsia="es-EC"/>
-        </w:rPr>
-      </w:pPr>
-    </w:p>
-    <w:p>
-      <w:pPr>
-        <w:spacing w:after="0" w:line="360" w:lineRule="auto"/>
-        <w:jc w:val="both"/>
-        <w:rPr>
-          <w:rFonts w:ascii="Arial" w:hAnsi="Arial" w:cs="Arial"/>
-          <w:color w:val="000000"/>
-          <w:sz w:val="24"/>
-          <w:lang w:eastAsia="es-EC"/>
-        </w:rPr>
-      </w:pPr>
-    </w:p>
-    <w:p>
-      <w:pPr>
-        <w:spacing w:after="0" w:line="360" w:lineRule="auto"/>
-        <w:jc w:val="both"/>
-        <w:rPr>
-          <w:rFonts w:ascii="Arial" w:hAnsi="Arial" w:cs="Arial"/>
-          <w:color w:val="000000"/>
-          <w:sz w:val="24"/>
-          <w:lang w:eastAsia="es-EC"/>
-        </w:rPr>
-      </w:pPr>
-    </w:p>
-    <w:p>
-      <w:pPr>
-        <w:spacing w:after="0" w:line="360" w:lineRule="auto"/>
-        <w:jc w:val="both"/>
-        <w:rPr>
-          <w:rFonts w:ascii="Arial" w:hAnsi="Arial" w:cs="Arial"/>
-          <w:color w:val="000000"/>
-          <w:sz w:val="24"/>
-          <w:lang w:eastAsia="es-EC"/>
-        </w:rPr>
-      </w:pPr>
-    </w:p>
-    <w:p>
-      <w:pPr>
-        <w:spacing w:after="0" w:line="360" w:lineRule="auto"/>
-        <w:jc w:val="both"/>
-        <w:rPr>
-          <w:rFonts w:ascii="Arial" w:hAnsi="Arial" w:cs="Arial"/>
-          <w:color w:val="000000"/>
-          <w:sz w:val="24"/>
-          <w:lang w:eastAsia="es-EC"/>
-        </w:rPr>
-      </w:pPr>
-    </w:p>
-    <w:p>
-      <w:pPr>
-        <w:spacing w:after="0" w:line="360" w:lineRule="auto"/>
-        <w:jc w:val="both"/>
-        <w:rPr>
-          <w:rFonts w:ascii="Arial" w:hAnsi="Arial" w:cs="Arial"/>
-          <w:color w:val="000000"/>
-          <w:sz w:val="24"/>
-          <w:lang w:eastAsia="es-EC"/>
-        </w:rPr>
-      </w:pPr>
-    </w:p>
-    <w:p>
-      <w:pPr>
-        <w:spacing w:after="0" w:line="360" w:lineRule="auto"/>
-        <w:jc w:val="both"/>
-        <w:rPr>
-          <w:rFonts w:ascii="Arial" w:hAnsi="Arial" w:cs="Arial"/>
-          <w:color w:val="000000"/>
-          <w:sz w:val="24"/>
-          <w:lang w:eastAsia="es-EC"/>
-        </w:rPr>
-      </w:pPr>
-    </w:p>
-    <w:p>
-      <w:pPr>
-        <w:spacing w:after="0" w:line="360" w:lineRule="auto"/>
-        <w:jc w:val="both"/>
-        <w:rPr>
-          <w:rFonts w:ascii="Arial" w:hAnsi="Arial" w:cs="Arial"/>
-          <w:color w:val="000000"/>
-          <w:sz w:val="24"/>
-          <w:lang w:eastAsia="es-EC"/>
-        </w:rPr>
-      </w:pPr>
-    </w:p>
-    <w:p>
-      <w:pPr>
-        <w:spacing w:after="0" w:line="360" w:lineRule="auto"/>
-        <w:jc w:val="both"/>
-        <w:rPr>
-          <w:rFonts w:ascii="Arial" w:hAnsi="Arial" w:cs="Arial"/>
-          <w:color w:val="000000"/>
-          <w:sz w:val="24"/>
-          <w:lang w:eastAsia="es-EC"/>
-        </w:rPr>
-      </w:pPr>
-    </w:p>
-    <w:p>
-      <w:pPr>
-        <w:spacing w:after="0" w:line="360" w:lineRule="auto"/>
-        <w:jc w:val="both"/>
-        <w:rPr>
-          <w:rFonts w:ascii="Arial" w:hAnsi="Arial" w:cs="Arial"/>
-          <w:color w:val="000000"/>
-          <w:sz w:val="24"/>
-          <w:lang w:eastAsia="es-EC"/>
-        </w:rPr>
-      </w:pPr>
-    </w:p>
-    <w:p>
-      <w:pPr>
-        <w:spacing w:after="0" w:line="360" w:lineRule="auto"/>
-        <w:jc w:val="center"/>
-        <w:rPr>
-          <w:rFonts w:ascii="Arial" w:hAnsi="Arial" w:cs="Arial"/>
-          <w:b/>
-          <w:color w:val="000000"/>
-          <w:sz w:val="24"/>
-          <w:lang w:eastAsia="es-EC"/>
-        </w:rPr>
-      </w:pPr>
-    </w:p>
-    <w:p>
-      <w:pPr>
-        <w:spacing w:after="0" w:line="360" w:lineRule="auto"/>
-        <w:jc w:val="center"/>
-        <w:rPr>
-          <w:rFonts w:ascii="Arial" w:hAnsi="Arial" w:cs="Arial"/>
-          <w:b/>
-          <w:color w:val="000000"/>
-          <w:sz w:val="24"/>
-          <w:lang w:eastAsia="es-EC"/>
-        </w:rPr>
-      </w:pPr>
-      <w:r>
-        <w:rPr>
-          <w:rFonts w:ascii="Arial" w:hAnsi="Arial" w:cs="Arial"/>
-          <w:b/>
-          <w:color w:val="000000"/>
-          <w:sz w:val="24"/>
-          <w:lang w:eastAsia="es-EC"/>
-        </w:rPr>
-        <w:t>Especificación de Requerimientos del software</w:t>
-      </w:r>
-    </w:p>
-    <w:p>
-      <w:pPr>
-        <w:spacing w:after="0" w:line="360" w:lineRule="auto"/>
-        <w:jc w:val="both"/>
-        <w:rPr>
-          <w:rFonts w:ascii="Arial" w:hAnsi="Arial" w:cs="Arial"/>
-          <w:color w:val="000000"/>
-          <w:sz w:val="24"/>
-          <w:lang w:eastAsia="es-EC"/>
-        </w:rPr>
-      </w:pPr>
-    </w:p>
-    <w:p>
-      <w:pPr>
-        <w:spacing w:after="0" w:line="360" w:lineRule="auto"/>
-        <w:jc w:val="both"/>
-        <w:rPr>
-          <w:rFonts w:ascii="Arial" w:hAnsi="Arial" w:cs="Arial"/>
-          <w:b/>
-          <w:color w:val="000000"/>
-          <w:sz w:val="24"/>
-          <w:lang w:eastAsia="es-EC"/>
-        </w:rPr>
-      </w:pPr>
-      <w:r>
-        <w:rPr>
-          <w:rFonts w:ascii="Arial" w:hAnsi="Arial" w:cs="Arial"/>
-          <w:b/>
-          <w:color w:val="000000"/>
-          <w:sz w:val="24"/>
-          <w:lang w:eastAsia="es-EC"/>
-        </w:rPr>
-        <w:t>Historias de Usuario:</w:t>
-      </w:r>
-    </w:p>
-    <w:p>
-      <w:pPr>
-        <w:spacing w:after="0" w:line="360" w:lineRule="auto"/>
-        <w:jc w:val="both"/>
-        <w:rPr>
-          <w:rFonts w:ascii="Arial" w:hAnsi="Arial" w:cs="Arial"/>
-          <w:color w:val="000000"/>
-          <w:sz w:val="24"/>
-          <w:lang w:eastAsia="es-EC"/>
-        </w:rPr>
-      </w:pPr>
-    </w:p>
-    <w:tbl>
-      <w:tblPr>
-        <w:tblW w:w="9561" w:type="dxa"/>
-        <w:tblCellMar>
-          <w:top w:w="15" w:type="dxa"/>
-          <w:left w:w="15" w:type="dxa"/>
-          <w:bottom w:w="15" w:type="dxa"/>
-          <w:right w:w="15" w:type="dxa"/>
-        </w:tblCellMar>
-        <w:tblLook w:val="04A0" w:firstRow="1" w:lastRow="0" w:firstColumn="1" w:lastColumn="0" w:noHBand="0" w:noVBand="1"/>
-      </w:tblPr>
-      <w:tblGrid>
-        <w:gridCol w:w="4846"/>
-        <w:gridCol w:w="4715"/>
-      </w:tblGrid>
-      <w:tr>
-        <w:trPr>
-          <w:trHeight w:val="320"/>
-        </w:trPr>
-        <w:tc>
-          <w:tcPr>
-            <w:tcW w:w="0" w:type="auto"/>
-            <w:gridSpan w:val="2"/>
-            <w:tcBorders>
-              <w:top w:val="single" w:sz="8" w:space="0" w:color="000000"/>
-              <w:left w:val="single" w:sz="8" w:space="0" w:color="000000"/>
-              <w:bottom w:val="single" w:sz="8" w:space="0" w:color="000000"/>
-              <w:right w:val="single" w:sz="8" w:space="0" w:color="000000"/>
-            </w:tcBorders>
-            <w:tcMar>
-              <w:top w:w="100" w:type="dxa"/>
-              <w:left w:w="100" w:type="dxa"/>
-              <w:bottom w:w="100" w:type="dxa"/>
-              <w:right w:w="100" w:type="dxa"/>
-            </w:tcMar>
-            <w:hideMark/>
-          </w:tcPr>
-          <w:p>
-            <w:pPr>
-              <w:spacing w:after="0" w:line="240" w:lineRule="auto"/>
-              <w:jc w:val="center"/>
-              <w:rPr>
-                <w:rFonts w:ascii="Times New Roman" w:eastAsia="Times New Roman" w:hAnsi="Times New Roman" w:cs="Times New Roman"/>
-                <w:sz w:val="24"/>
-                <w:szCs w:val="24"/>
-                <w:lang w:eastAsia="es-EC"/>
-              </w:rPr>
-            </w:pPr>
-            <w:r>
-              <w:rPr>
-                <w:rFonts w:ascii="Times New Roman" w:eastAsia="Times New Roman" w:hAnsi="Times New Roman" w:cs="Times New Roman"/>
-                <w:b/>
-                <w:bCs/>
-                <w:color w:val="000000"/>
-                <w:sz w:val="24"/>
-                <w:szCs w:val="24"/>
-                <w:lang w:eastAsia="es-EC"/>
-              </w:rPr>
-              <w:t>Historias de Usuario</w:t>
-            </w:r>
-          </w:p>
-        </w:tc>
-      </w:tr>
-      <w:tr>
-        <w:trPr>
-          <w:trHeight w:val="323"/>
-        </w:trPr>
-        <w:tc>
-          <w:tcPr>
-            <w:tcW w:w="0" w:type="auto"/>
-            <w:tcBorders>
-              <w:top w:val="single" w:sz="8" w:space="0" w:color="000000"/>
-              <w:left w:val="single" w:sz="8" w:space="0" w:color="000000"/>
-              <w:bottom w:val="single" w:sz="8" w:space="0" w:color="000000"/>
-              <w:right w:val="single" w:sz="8" w:space="0" w:color="000000"/>
-            </w:tcBorders>
-            <w:shd w:val="clear" w:color="auto" w:fill="F7CBAC"/>
-            <w:tcMar>
-              <w:top w:w="100" w:type="dxa"/>
-              <w:left w:w="100" w:type="dxa"/>
-              <w:bottom w:w="100" w:type="dxa"/>
-              <w:right w:w="100" w:type="dxa"/>
-            </w:tcMar>
-            <w:hideMark/>
-          </w:tcPr>
-          <w:p>
-            <w:pPr>
-              <w:spacing w:after="0" w:line="240" w:lineRule="auto"/>
-              <w:jc w:val="both"/>
-              <w:rPr>
-                <w:rFonts w:ascii="Times New Roman" w:eastAsia="Times New Roman" w:hAnsi="Times New Roman" w:cs="Times New Roman"/>
-                <w:sz w:val="24"/>
-                <w:szCs w:val="24"/>
-                <w:lang w:eastAsia="es-EC"/>
-              </w:rPr>
-            </w:pPr>
-            <w:r>
-              <w:rPr>
-                <w:rFonts w:ascii="Times New Roman" w:eastAsia="Times New Roman" w:hAnsi="Times New Roman" w:cs="Times New Roman"/>
-                <w:b/>
-                <w:bCs/>
-                <w:color w:val="000000"/>
-                <w:sz w:val="24"/>
-                <w:szCs w:val="24"/>
-                <w:lang w:eastAsia="es-EC"/>
-              </w:rPr>
-              <w:t xml:space="preserve">Número: </w:t>
-            </w:r>
-            <w:r>
-              <w:rPr>
-                <w:rFonts w:ascii="Times New Roman" w:eastAsia="Times New Roman" w:hAnsi="Times New Roman" w:cs="Times New Roman"/>
-                <w:color w:val="000000"/>
-                <w:sz w:val="24"/>
-                <w:szCs w:val="24"/>
-                <w:lang w:eastAsia="es-EC"/>
-              </w:rPr>
-              <w:t>REQ 001</w:t>
-            </w:r>
-          </w:p>
-        </w:tc>
-        <w:tc>
-          <w:tcPr>
-            <w:tcW w:w="0" w:type="auto"/>
-            <w:tcBorders>
-              <w:top w:val="single" w:sz="8" w:space="0" w:color="000000"/>
-              <w:left w:val="single" w:sz="8" w:space="0" w:color="000000"/>
-              <w:bottom w:val="single" w:sz="8" w:space="0" w:color="000000"/>
-              <w:right w:val="single" w:sz="8" w:space="0" w:color="000000"/>
-            </w:tcBorders>
-            <w:shd w:val="clear" w:color="auto" w:fill="F7CBAC"/>
-            <w:tcMar>
-              <w:top w:w="100" w:type="dxa"/>
-              <w:left w:w="100" w:type="dxa"/>
-              <w:bottom w:w="100" w:type="dxa"/>
-              <w:right w:w="100" w:type="dxa"/>
-            </w:tcMar>
-            <w:hideMark/>
-          </w:tcPr>
-          <w:p>
-            <w:pPr>
-              <w:spacing w:after="0" w:line="240" w:lineRule="auto"/>
-              <w:jc w:val="both"/>
-              <w:rPr>
-                <w:rFonts w:ascii="Times New Roman" w:eastAsia="Times New Roman" w:hAnsi="Times New Roman" w:cs="Times New Roman"/>
-                <w:sz w:val="24"/>
-                <w:szCs w:val="24"/>
-                <w:lang w:eastAsia="es-EC"/>
-              </w:rPr>
-            </w:pPr>
-            <w:r>
-              <w:rPr>
-                <w:rFonts w:ascii="Times New Roman" w:eastAsia="Times New Roman" w:hAnsi="Times New Roman" w:cs="Times New Roman"/>
-                <w:b/>
-                <w:bCs/>
-                <w:color w:val="000000"/>
-                <w:sz w:val="24"/>
-                <w:szCs w:val="24"/>
-                <w:lang w:eastAsia="es-EC"/>
-              </w:rPr>
-              <w:t>Usuario: Cliente</w:t>
-            </w:r>
-          </w:p>
-        </w:tc>
-      </w:tr>
-      <w:tr>
-        <w:trPr>
-          <w:trHeight w:val="323"/>
-        </w:trPr>
-        <w:tc>
-          <w:tcPr>
-            <w:tcW w:w="0" w:type="auto"/>
-            <w:gridSpan w:val="2"/>
-            <w:tcBorders>
-              <w:top w:val="single" w:sz="8" w:space="0" w:color="000000"/>
-              <w:left w:val="single" w:sz="8" w:space="0" w:color="000000"/>
-              <w:bottom w:val="single" w:sz="8" w:space="0" w:color="000000"/>
-              <w:right w:val="single" w:sz="8" w:space="0" w:color="000000"/>
-            </w:tcBorders>
-            <w:tcMar>
-              <w:top w:w="100" w:type="dxa"/>
-              <w:left w:w="100" w:type="dxa"/>
-              <w:bottom w:w="100" w:type="dxa"/>
-              <w:right w:w="100" w:type="dxa"/>
-            </w:tcMar>
-            <w:hideMark/>
-          </w:tcPr>
-          <w:p>
-            <w:pPr>
-              <w:spacing w:after="0" w:line="240" w:lineRule="auto"/>
-              <w:jc w:val="both"/>
-              <w:rPr>
-                <w:rFonts w:ascii="Times New Roman" w:eastAsia="Times New Roman" w:hAnsi="Times New Roman" w:cs="Times New Roman"/>
-                <w:sz w:val="24"/>
-                <w:szCs w:val="24"/>
-                <w:lang w:eastAsia="es-EC"/>
-              </w:rPr>
-            </w:pPr>
-            <w:r>
-              <w:rPr>
-                <w:rFonts w:ascii="Times New Roman" w:eastAsia="Times New Roman" w:hAnsi="Times New Roman" w:cs="Times New Roman"/>
-                <w:b/>
-                <w:bCs/>
-                <w:color w:val="000000"/>
-                <w:sz w:val="24"/>
-                <w:szCs w:val="24"/>
-                <w:lang w:eastAsia="es-EC"/>
-              </w:rPr>
-              <w:t xml:space="preserve">Nombre Historia: </w:t>
-            </w:r>
-            <w:r>
-              <w:rPr>
-                <w:rFonts w:ascii="Times New Roman" w:eastAsia="Times New Roman" w:hAnsi="Times New Roman" w:cs="Times New Roman"/>
-                <w:color w:val="000000"/>
-                <w:sz w:val="24"/>
-                <w:szCs w:val="24"/>
-                <w:lang w:eastAsia="es-EC"/>
-              </w:rPr>
-              <w:t xml:space="preserve">Inicio de sesión </w:t>
-            </w:r>
-          </w:p>
-        </w:tc>
-      </w:tr>
-      <w:tr>
-        <w:trPr>
-          <w:trHeight w:val="323"/>
-        </w:trPr>
-        <w:tc>
-          <w:tcPr>
-            <w:tcW w:w="0" w:type="auto"/>
-            <w:tcBorders>
-              <w:top w:val="single" w:sz="8" w:space="0" w:color="000000"/>
-              <w:left w:val="single" w:sz="8" w:space="0" w:color="000000"/>
-              <w:bottom w:val="single" w:sz="8" w:space="0" w:color="000000"/>
-              <w:right w:val="single" w:sz="8" w:space="0" w:color="000000"/>
-            </w:tcBorders>
-            <w:shd w:val="clear" w:color="auto" w:fill="F7CBAC"/>
-            <w:tcMar>
-              <w:top w:w="100" w:type="dxa"/>
-              <w:left w:w="100" w:type="dxa"/>
-              <w:bottom w:w="100" w:type="dxa"/>
-              <w:right w:w="100" w:type="dxa"/>
-            </w:tcMar>
-            <w:hideMark/>
-          </w:tcPr>
-          <w:p>
-            <w:pPr>
-              <w:spacing w:after="0" w:line="240" w:lineRule="auto"/>
-              <w:jc w:val="both"/>
-              <w:rPr>
-                <w:rFonts w:ascii="Times New Roman" w:eastAsia="Times New Roman" w:hAnsi="Times New Roman" w:cs="Times New Roman"/>
-                <w:sz w:val="24"/>
-                <w:szCs w:val="24"/>
-                <w:lang w:eastAsia="es-EC"/>
-              </w:rPr>
-            </w:pPr>
-            <w:r>
-              <w:rPr>
-                <w:rFonts w:ascii="Times New Roman" w:eastAsia="Times New Roman" w:hAnsi="Times New Roman" w:cs="Times New Roman"/>
-                <w:b/>
-                <w:bCs/>
-                <w:color w:val="000000"/>
-                <w:sz w:val="24"/>
-                <w:szCs w:val="24"/>
-                <w:lang w:eastAsia="es-EC"/>
-              </w:rPr>
-              <w:t xml:space="preserve">Prioridad en Negocio: </w:t>
-            </w:r>
-            <w:r>
-              <w:rPr>
-                <w:rFonts w:ascii="Times New Roman" w:eastAsia="Times New Roman" w:hAnsi="Times New Roman" w:cs="Times New Roman"/>
-                <w:color w:val="000000"/>
-                <w:sz w:val="24"/>
-                <w:szCs w:val="24"/>
-                <w:lang w:eastAsia="es-EC"/>
-              </w:rPr>
-              <w:t>Alta</w:t>
-            </w:r>
-          </w:p>
-        </w:tc>
-        <w:tc>
-          <w:tcPr>
-            <w:tcW w:w="0" w:type="auto"/>
-            <w:tcBorders>
-              <w:top w:val="single" w:sz="8" w:space="0" w:color="000000"/>
-              <w:left w:val="single" w:sz="8" w:space="0" w:color="000000"/>
-              <w:bottom w:val="single" w:sz="8" w:space="0" w:color="000000"/>
-              <w:right w:val="single" w:sz="8" w:space="0" w:color="000000"/>
-            </w:tcBorders>
-            <w:shd w:val="clear" w:color="auto" w:fill="F7CBAC"/>
-            <w:tcMar>
-              <w:top w:w="100" w:type="dxa"/>
-              <w:left w:w="100" w:type="dxa"/>
-              <w:bottom w:w="100" w:type="dxa"/>
-              <w:right w:w="100" w:type="dxa"/>
-            </w:tcMar>
-            <w:hideMark/>
-          </w:tcPr>
-          <w:p>
-            <w:pPr>
-              <w:spacing w:after="0" w:line="240" w:lineRule="auto"/>
-              <w:jc w:val="both"/>
-              <w:rPr>
-                <w:rFonts w:ascii="Times New Roman" w:eastAsia="Times New Roman" w:hAnsi="Times New Roman" w:cs="Times New Roman"/>
-                <w:sz w:val="24"/>
-                <w:szCs w:val="24"/>
-                <w:lang w:eastAsia="es-EC"/>
-              </w:rPr>
-            </w:pPr>
-            <w:r>
-              <w:rPr>
-                <w:rFonts w:ascii="Times New Roman" w:eastAsia="Times New Roman" w:hAnsi="Times New Roman" w:cs="Times New Roman"/>
-                <w:b/>
-                <w:bCs/>
-                <w:color w:val="000000"/>
-                <w:sz w:val="24"/>
-                <w:szCs w:val="24"/>
-                <w:lang w:eastAsia="es-EC"/>
-              </w:rPr>
-              <w:t xml:space="preserve">Riesgo en desarrollo: </w:t>
-            </w:r>
-            <w:r>
-              <w:rPr>
-                <w:rFonts w:ascii="Times New Roman" w:eastAsia="Times New Roman" w:hAnsi="Times New Roman" w:cs="Times New Roman"/>
-                <w:color w:val="000000"/>
-                <w:sz w:val="24"/>
-                <w:szCs w:val="24"/>
-                <w:lang w:eastAsia="es-EC"/>
-              </w:rPr>
-              <w:t>Alto</w:t>
-            </w:r>
-          </w:p>
-        </w:tc>
-      </w:tr>
-      <w:tr>
-        <w:trPr>
-          <w:trHeight w:val="323"/>
-        </w:trPr>
-        <w:tc>
-          <w:tcPr>
-            <w:tcW w:w="0" w:type="auto"/>
-            <w:gridSpan w:val="2"/>
-            <w:tcBorders>
-              <w:top w:val="single" w:sz="8" w:space="0" w:color="000000"/>
-              <w:left w:val="single" w:sz="8" w:space="0" w:color="000000"/>
-              <w:bottom w:val="single" w:sz="8" w:space="0" w:color="000000"/>
-              <w:right w:val="single" w:sz="8" w:space="0" w:color="000000"/>
-            </w:tcBorders>
-            <w:tcMar>
-              <w:top w:w="100" w:type="dxa"/>
-              <w:left w:w="100" w:type="dxa"/>
-              <w:bottom w:w="100" w:type="dxa"/>
-              <w:right w:w="100" w:type="dxa"/>
-            </w:tcMar>
-            <w:hideMark/>
-          </w:tcPr>
-          <w:p>
-            <w:pPr>
-              <w:spacing w:after="0" w:line="240" w:lineRule="auto"/>
-              <w:jc w:val="both"/>
-              <w:rPr>
-                <w:rFonts w:ascii="Times New Roman" w:eastAsia="Times New Roman" w:hAnsi="Times New Roman" w:cs="Times New Roman"/>
-                <w:sz w:val="24"/>
-                <w:szCs w:val="24"/>
-                <w:lang w:eastAsia="es-EC"/>
-              </w:rPr>
-            </w:pPr>
-            <w:r>
-              <w:rPr>
-                <w:rFonts w:ascii="Times New Roman" w:eastAsia="Times New Roman" w:hAnsi="Times New Roman" w:cs="Times New Roman"/>
-                <w:b/>
-                <w:bCs/>
-                <w:color w:val="000000"/>
-                <w:sz w:val="24"/>
-                <w:szCs w:val="24"/>
-                <w:lang w:eastAsia="es-EC"/>
-              </w:rPr>
-              <w:t>Descripción:</w:t>
-            </w:r>
-          </w:p>
-          <w:p>
-            <w:pPr>
-              <w:jc w:val="both"/>
-              <w:rPr>
-                <w:lang w:eastAsia="es-EC"/>
-              </w:rPr>
-            </w:pPr>
-            <w:r>
-              <w:rPr>
-                <w:color w:val="000000"/>
-                <w:lang w:eastAsia="es-EC"/>
-              </w:rPr>
-              <w:t>Para que un usuario pueda iniciar sesión se requiere su nombre de usuario y su contras</w:t>
-            </w:r>
-            <w:bookmarkStart w:id="0" w:name="_GoBack"/>
-            <w:bookmarkEnd w:id="0"/>
-            <w:r>
-              <w:rPr>
-                <w:color w:val="000000"/>
-                <w:lang w:eastAsia="es-EC"/>
-              </w:rPr>
-              <w:t>eña.</w:t>
-            </w:r>
-          </w:p>
-        </w:tc>
-      </w:tr>
-      <w:tr>
-        <w:trPr>
-          <w:trHeight w:val="349"/>
-        </w:trPr>
-        <w:tc>
-          <w:tcPr>
-            <w:tcW w:w="0" w:type="auto"/>
-            <w:gridSpan w:val="2"/>
-            <w:tcBorders>
-              <w:top w:val="single" w:sz="8" w:space="0" w:color="000000"/>
-              <w:left w:val="single" w:sz="8" w:space="0" w:color="000000"/>
-              <w:bottom w:val="single" w:sz="8" w:space="0" w:color="000000"/>
-              <w:right w:val="single" w:sz="8" w:space="0" w:color="000000"/>
-            </w:tcBorders>
-            <w:shd w:val="clear" w:color="auto" w:fill="F7CBAC"/>
-            <w:tcMar>
-              <w:top w:w="100" w:type="dxa"/>
-              <w:left w:w="100" w:type="dxa"/>
-              <w:bottom w:w="100" w:type="dxa"/>
-              <w:right w:w="100" w:type="dxa"/>
-            </w:tcMar>
-            <w:hideMark/>
-          </w:tcPr>
-          <w:p>
-            <w:pPr>
-              <w:spacing w:after="0" w:line="240" w:lineRule="auto"/>
-              <w:jc w:val="both"/>
-              <w:rPr>
-                <w:rFonts w:ascii="Times New Roman" w:eastAsia="Times New Roman" w:hAnsi="Times New Roman" w:cs="Times New Roman"/>
-                <w:sz w:val="24"/>
-                <w:szCs w:val="24"/>
-                <w:lang w:eastAsia="es-EC"/>
-              </w:rPr>
-            </w:pPr>
-            <w:r>
-              <w:rPr>
-                <w:rFonts w:ascii="Times New Roman" w:eastAsia="Times New Roman" w:hAnsi="Times New Roman" w:cs="Times New Roman"/>
-                <w:b/>
-                <w:bCs/>
-                <w:color w:val="000000"/>
-                <w:sz w:val="24"/>
-                <w:szCs w:val="24"/>
-                <w:lang w:eastAsia="es-EC"/>
-              </w:rPr>
-              <w:t>Validación: </w:t>
-            </w:r>
-          </w:p>
-          <w:p>
-            <w:pPr>
-              <w:spacing w:after="0" w:line="240" w:lineRule="auto"/>
-              <w:jc w:val="both"/>
-              <w:rPr>
-                <w:rFonts w:ascii="Times New Roman" w:eastAsia="Times New Roman" w:hAnsi="Times New Roman" w:cs="Times New Roman"/>
-                <w:sz w:val="24"/>
-                <w:szCs w:val="24"/>
-                <w:lang w:eastAsia="es-EC"/>
-              </w:rPr>
-            </w:pPr>
-          </w:p>
-        </w:tc>
-      </w:tr>
-    </w:tbl>
-    <w:p>
-      <w:pPr>
-        <w:spacing w:after="240" w:line="240" w:lineRule="auto"/>
-        <w:jc w:val="center"/>
-        <w:rPr>
-          <w:rFonts w:ascii="Times New Roman" w:eastAsia="Times New Roman" w:hAnsi="Times New Roman" w:cs="Times New Roman"/>
-          <w:sz w:val="24"/>
-          <w:szCs w:val="24"/>
-          <w:lang w:eastAsia="es-EC"/>
-        </w:rPr>
-      </w:pPr>
-      <w:r>
-        <w:rPr>
-          <w:rFonts w:ascii="Times New Roman" w:eastAsia="Times New Roman" w:hAnsi="Times New Roman" w:cs="Times New Roman"/>
-          <w:color w:val="000000"/>
-          <w:sz w:val="18"/>
-          <w:szCs w:val="18"/>
-          <w:shd w:val="clear" w:color="auto" w:fill="FFFFFF"/>
-          <w:lang w:eastAsia="es-EC"/>
-        </w:rPr>
-        <w:t>Tabla 1 - Requisito funcional 1</w:t>
-      </w:r>
     </w:p>
     <w:p>
       <w:pPr>

</xml_diff>